<commit_message>
Update to v1.0 labels
</commit_message>
<xml_diff>
--- a/site/_static/data_hazards_template.docx
+++ b/site/_static/data_hazards_template.docx
@@ -1,6 +1,6 @@
 
 <file path=word/document.xml><?xml version="1.0" encoding="utf-8"?>
-<w:document xmlns:wpc="http://schemas.microsoft.com/office/word/2010/wordprocessingCanvas" xmlns:cx="http://schemas.microsoft.com/office/drawing/2014/chartex" xmlns:cx1="http://schemas.microsoft.com/office/drawing/2015/9/8/chartex" xmlns:cx2="http://schemas.microsoft.com/office/drawing/2015/10/21/chartex" xmlns:cx3="http://schemas.microsoft.com/office/drawing/2016/5/9/chartex" xmlns:cx4="http://schemas.microsoft.com/office/drawing/2016/5/10/chartex" xmlns:cx5="http://schemas.microsoft.com/office/drawing/2016/5/11/chartex" xmlns:cx6="http://schemas.microsoft.com/office/drawing/2016/5/12/chartex" xmlns:cx7="http://schemas.microsoft.com/office/drawing/2016/5/13/chartex" xmlns:cx8="http://schemas.microsoft.com/office/drawing/2016/5/14/chartex" xmlns:mc="http://schemas.openxmlformats.org/markup-compatibility/2006" xmlns:aink="http://schemas.microsoft.com/office/drawing/2016/ink" xmlns:am3d="http://schemas.microsoft.com/office/drawing/2017/model3d" xmlns:o="urn:schemas-microsoft-com:office:office" xmlns:r="http://schemas.openxmlformats.org/officeDocument/2006/relationships" xmlns:m="http://schemas.openxmlformats.org/officeDocument/2006/math" xmlns:v="urn:schemas-microsoft-com:vml" xmlns:wp14="http://schemas.microsoft.com/office/word/2010/wordprocessingDrawing" xmlns:wp="http://schemas.openxmlformats.org/drawingml/2006/wordprocessingDrawing" xmlns:w10="urn:schemas-microsoft-com:office:word" xmlns:w="http://schemas.openxmlformats.org/wordprocessingml/2006/main" xmlns:w14="http://schemas.microsoft.com/office/word/2010/wordml" xmlns:w15="http://schemas.microsoft.com/office/word/2012/wordml" xmlns:w16cex="http://schemas.microsoft.com/office/word/2018/wordml/cex" xmlns:w16cid="http://schemas.microsoft.com/office/word/2016/wordml/cid" xmlns:w16="http://schemas.microsoft.com/office/word/2018/wordml" xmlns:w16sdtdh="http://schemas.microsoft.com/office/word/2020/wordml/sdtdatahash" xmlns:w16se="http://schemas.microsoft.com/office/word/2015/wordml/symex" xmlns:wpg="http://schemas.microsoft.com/office/word/2010/wordprocessingGroup" xmlns:wpi="http://schemas.microsoft.com/office/word/2010/wordprocessingInk" xmlns:wne="http://schemas.microsoft.com/office/word/2006/wordml" xmlns:wps="http://schemas.microsoft.com/office/word/2010/wordprocessingShape" mc:Ignorable="w14 w15 w16se w16cid w16 w16cex w16sdtdh wp14">
+<w:document xmlns:wpc="http://schemas.microsoft.com/office/word/2010/wordprocessingCanvas" xmlns:cx="http://schemas.microsoft.com/office/drawing/2014/chartex" xmlns:cx1="http://schemas.microsoft.com/office/drawing/2015/9/8/chartex" xmlns:cx2="http://schemas.microsoft.com/office/drawing/2015/10/21/chartex" xmlns:cx3="http://schemas.microsoft.com/office/drawing/2016/5/9/chartex" xmlns:cx4="http://schemas.microsoft.com/office/drawing/2016/5/10/chartex" xmlns:cx5="http://schemas.microsoft.com/office/drawing/2016/5/11/chartex" xmlns:cx6="http://schemas.microsoft.com/office/drawing/2016/5/12/chartex" xmlns:cx7="http://schemas.microsoft.com/office/drawing/2016/5/13/chartex" xmlns:cx8="http://schemas.microsoft.com/office/drawing/2016/5/14/chartex" xmlns:mc="http://schemas.openxmlformats.org/markup-compatibility/2006" xmlns:aink="http://schemas.microsoft.com/office/drawing/2016/ink" xmlns:am3d="http://schemas.microsoft.com/office/drawing/2017/model3d" xmlns:o="urn:schemas-microsoft-com:office:office" xmlns:oel="http://schemas.microsoft.com/office/2019/extlst" xmlns:r="http://schemas.openxmlformats.org/officeDocument/2006/relationships" xmlns:m="http://schemas.openxmlformats.org/officeDocument/2006/math" xmlns:v="urn:schemas-microsoft-com:vml" xmlns:wp14="http://schemas.microsoft.com/office/word/2010/wordprocessingDrawing" xmlns:wp="http://schemas.openxmlformats.org/drawingml/2006/wordprocessingDrawing" xmlns:w10="urn:schemas-microsoft-com:office:word" xmlns:w="http://schemas.openxmlformats.org/wordprocessingml/2006/main" xmlns:w14="http://schemas.microsoft.com/office/word/2010/wordml" xmlns:w15="http://schemas.microsoft.com/office/word/2012/wordml" xmlns:w16cex="http://schemas.microsoft.com/office/word/2018/wordml/cex" xmlns:w16cid="http://schemas.microsoft.com/office/word/2016/wordml/cid" xmlns:w16="http://schemas.microsoft.com/office/word/2018/wordml" xmlns:w16sdtdh="http://schemas.microsoft.com/office/word/2020/wordml/sdtdatahash" xmlns:w16se="http://schemas.microsoft.com/office/word/2015/wordml/symex" xmlns:wpg="http://schemas.microsoft.com/office/word/2010/wordprocessingGroup" xmlns:wpi="http://schemas.microsoft.com/office/word/2010/wordprocessingInk" xmlns:wne="http://schemas.microsoft.com/office/word/2006/wordml" xmlns:wps="http://schemas.microsoft.com/office/word/2010/wordprocessingShape" mc:Ignorable="w14 w15 w16se w16cid w16 w16cex w16sdtdh wp14">
   <w:body>
     <w:p>
       <w:pPr>
@@ -101,13 +101,7 @@
         <w:rPr>
           <w:sz w:val="20"/>
         </w:rPr>
-        <w:t>T</w:t>
-      </w:r>
-      <w:r>
-        <w:rPr>
-          <w:sz w:val="20"/>
-        </w:rPr>
-        <w:t>his is a brief introduction to your project. It might include links to places where more information about the project is available. You could also reference some other work here [1].</w:t>
+        <w:t>This is a brief introduction to your project. It might include links to places where more information about the project is available. You could also reference some other work here [1].</w:t>
       </w:r>
     </w:p>
     <w:p>
@@ -116,10 +110,7 @@
         <w:ind w:left="6"/>
       </w:pPr>
       <w:r>
-        <w:t>DATA HAZARDS ASSESSMEN</w:t>
-      </w:r>
-      <w:r>
-        <w:t>T</w:t>
+        <w:t>DATA HAZARDS ASSESSMENT</w:t>
       </w:r>
     </w:p>
     <w:p>
@@ -135,10 +126,10 @@
         <w:tblLook w:val="04A0" w:firstRow="1" w:lastRow="0" w:firstColumn="1" w:lastColumn="0" w:noHBand="0" w:noVBand="1"/>
       </w:tblPr>
       <w:tblGrid>
-        <w:gridCol w:w="1425"/>
-        <w:gridCol w:w="1842"/>
-        <w:gridCol w:w="3112"/>
-        <w:gridCol w:w="2977"/>
+        <w:gridCol w:w="1413"/>
+        <w:gridCol w:w="1843"/>
+        <w:gridCol w:w="3118"/>
+        <w:gridCol w:w="2982"/>
       </w:tblGrid>
       <w:tr>
         <w:tc>
@@ -232,10 +223,10 @@
                 <w:noProof/>
               </w:rPr>
               <w:drawing>
-                <wp:inline distT="0" distB="0" distL="0" distR="0" wp14:anchorId="30D5973D" wp14:editId="5B4EC863">
-                  <wp:extent cx="636423" cy="638680"/>
-                  <wp:effectExtent l="0" t="0" r="0" b="0"/>
-                  <wp:docPr id="1" name="Picture 1" descr="A picture containing icon&#10;&#10;Description automatically generated"/>
+                <wp:inline distT="0" distB="0" distL="0" distR="0" wp14:anchorId="7658AF32" wp14:editId="15509E01">
+                  <wp:extent cx="746047" cy="720000"/>
+                  <wp:effectExtent l="0" t="0" r="3810" b="4445"/>
+                  <wp:docPr id="12" name="Picture 12" descr="A picture containing text, sign&#10;&#10;Description automatically generated"/>
                   <wp:cNvGraphicFramePr>
                     <a:graphicFrameLocks xmlns:a="http://schemas.openxmlformats.org/drawingml/2006/main" noChangeAspect="1"/>
                   </wp:cNvGraphicFramePr>
@@ -243,427 +234,7 @@
                     <a:graphicData uri="http://schemas.openxmlformats.org/drawingml/2006/picture">
                       <pic:pic xmlns:pic="http://schemas.openxmlformats.org/drawingml/2006/picture">
                         <pic:nvPicPr>
-                          <pic:cNvPr id="1" name="Picture 1" descr="A picture containing icon&#10;&#10;Description automatically generated"/>
-                          <pic:cNvPicPr/>
-                        </pic:nvPicPr>
-                        <pic:blipFill>
-                          <a:blip r:embed="rId4" cstate="print">
-                            <a:extLst>
-                              <a:ext uri="{28A0092B-C50C-407E-A947-70E740481C1C}">
-                                <a14:useLocalDpi xmlns:a14="http://schemas.microsoft.com/office/drawing/2010/main" val="0"/>
-                              </a:ext>
-                            </a:extLst>
-                          </a:blip>
-                          <a:stretch>
-                            <a:fillRect/>
-                          </a:stretch>
-                        </pic:blipFill>
-                        <pic:spPr>
-                          <a:xfrm>
-                            <a:off x="0" y="0"/>
-                            <a:ext cx="675328" cy="677723"/>
-                          </a:xfrm>
-                          <a:prstGeom prst="rect">
-                            <a:avLst/>
-                          </a:prstGeom>
-                        </pic:spPr>
-                      </pic:pic>
-                    </a:graphicData>
-                  </a:graphic>
-                </wp:inline>
-              </w:drawing>
-            </w:r>
-          </w:p>
-        </w:tc>
-        <w:tc>
-          <w:tcPr>
-            <w:tcW w:w="1843" w:type="dxa"/>
-          </w:tcPr>
-          <w:p>
-            <w:pPr>
-              <w:pStyle w:val="NormalWeb"/>
-              <w:rPr>
-                <w:rFonts w:asciiTheme="minorHAnsi" w:hAnsiTheme="minorHAnsi" w:cstheme="minorHAnsi"/>
-                <w:sz w:val="20"/>
-                <w:szCs w:val="20"/>
-              </w:rPr>
-            </w:pPr>
-            <w:r>
-              <w:rPr>
-                <w:rFonts w:asciiTheme="minorHAnsi" w:hAnsiTheme="minorHAnsi" w:cstheme="minorHAnsi"/>
-                <w:sz w:val="20"/>
-                <w:szCs w:val="20"/>
-              </w:rPr>
-              <w:t>General data hazar</w:t>
-            </w:r>
-            <w:r>
-              <w:rPr>
-                <w:rFonts w:asciiTheme="minorHAnsi" w:hAnsiTheme="minorHAnsi" w:cstheme="minorHAnsi"/>
-                <w:sz w:val="20"/>
-                <w:szCs w:val="20"/>
-              </w:rPr>
-              <w:t>d</w:t>
-            </w:r>
-          </w:p>
-        </w:tc>
-        <w:tc>
-          <w:tcPr>
-            <w:tcW w:w="3118" w:type="dxa"/>
-          </w:tcPr>
-          <w:p>
-            <w:pPr>
-              <w:spacing w:after="0" w:line="240" w:lineRule="auto"/>
-            </w:pPr>
-          </w:p>
-        </w:tc>
-        <w:tc>
-          <w:tcPr>
-            <w:tcW w:w="2982" w:type="dxa"/>
-          </w:tcPr>
-          <w:p>
-            <w:pPr>
-              <w:spacing w:after="0"/>
-            </w:pPr>
-          </w:p>
-        </w:tc>
-      </w:tr>
-      <w:tr>
-        <w:tc>
-          <w:tcPr>
-            <w:tcW w:w="1413" w:type="dxa"/>
-          </w:tcPr>
-          <w:p>
-            <w:pPr>
-              <w:spacing w:after="0"/>
-            </w:pPr>
-            <w:r>
-              <w:rPr>
-                <w:noProof/>
-              </w:rPr>
-              <w:drawing>
-                <wp:inline distT="0" distB="0" distL="0" distR="0" wp14:anchorId="70682187" wp14:editId="75F07B32">
-                  <wp:extent cx="668045" cy="665684"/>
-                  <wp:effectExtent l="0" t="0" r="5080" b="0"/>
-                  <wp:docPr id="2" name="Picture 2" descr="Logo&#10;&#10;Description automatically generated"/>
-                  <wp:cNvGraphicFramePr>
-                    <a:graphicFrameLocks xmlns:a="http://schemas.openxmlformats.org/drawingml/2006/main" noChangeAspect="1"/>
-                  </wp:cNvGraphicFramePr>
-                  <a:graphic xmlns:a="http://schemas.openxmlformats.org/drawingml/2006/main">
-                    <a:graphicData uri="http://schemas.openxmlformats.org/drawingml/2006/picture">
-                      <pic:pic xmlns:pic="http://schemas.openxmlformats.org/drawingml/2006/picture">
-                        <pic:nvPicPr>
-                          <pic:cNvPr id="2" name="Picture 2" descr="Logo&#10;&#10;Description automatically generated"/>
-                          <pic:cNvPicPr/>
-                        </pic:nvPicPr>
-                        <pic:blipFill>
-                          <a:blip r:embed="rId5" cstate="print">
-                            <a:extLst>
-                              <a:ext uri="{28A0092B-C50C-407E-A947-70E740481C1C}">
-                                <a14:useLocalDpi xmlns:a14="http://schemas.microsoft.com/office/drawing/2010/main" val="0"/>
-                              </a:ext>
-                            </a:extLst>
-                          </a:blip>
-                          <a:stretch>
-                            <a:fillRect/>
-                          </a:stretch>
-                        </pic:blipFill>
-                        <pic:spPr>
-                          <a:xfrm>
-                            <a:off x="0" y="0"/>
-                            <a:ext cx="681808" cy="679398"/>
-                          </a:xfrm>
-                          <a:prstGeom prst="rect">
-                            <a:avLst/>
-                          </a:prstGeom>
-                        </pic:spPr>
-                      </pic:pic>
-                    </a:graphicData>
-                  </a:graphic>
-                </wp:inline>
-              </w:drawing>
-            </w:r>
-          </w:p>
-        </w:tc>
-        <w:tc>
-          <w:tcPr>
-            <w:tcW w:w="1843" w:type="dxa"/>
-          </w:tcPr>
-          <w:p>
-            <w:pPr>
-              <w:pStyle w:val="NormalWeb"/>
-              <w:rPr>
-                <w:rFonts w:asciiTheme="minorHAnsi" w:hAnsiTheme="minorHAnsi" w:cstheme="minorHAnsi"/>
-                <w:sz w:val="20"/>
-                <w:szCs w:val="20"/>
-              </w:rPr>
-            </w:pPr>
-            <w:r>
-              <w:rPr>
-                <w:rFonts w:asciiTheme="minorHAnsi" w:hAnsiTheme="minorHAnsi" w:cstheme="minorHAnsi"/>
-                <w:sz w:val="20"/>
-                <w:szCs w:val="20"/>
-              </w:rPr>
-              <w:t>Reinforces existing biase</w:t>
-            </w:r>
-            <w:r>
-              <w:rPr>
-                <w:rFonts w:asciiTheme="minorHAnsi" w:hAnsiTheme="minorHAnsi" w:cstheme="minorHAnsi"/>
-                <w:sz w:val="20"/>
-                <w:szCs w:val="20"/>
-              </w:rPr>
-              <w:t>s</w:t>
-            </w:r>
-          </w:p>
-        </w:tc>
-        <w:tc>
-          <w:tcPr>
-            <w:tcW w:w="3118" w:type="dxa"/>
-          </w:tcPr>
-          <w:p>
-            <w:pPr>
-              <w:spacing w:after="0"/>
-            </w:pPr>
-          </w:p>
-        </w:tc>
-        <w:tc>
-          <w:tcPr>
-            <w:tcW w:w="2982" w:type="dxa"/>
-          </w:tcPr>
-          <w:p>
-            <w:pPr>
-              <w:spacing w:after="0"/>
-            </w:pPr>
-          </w:p>
-        </w:tc>
-      </w:tr>
-      <w:tr>
-        <w:tc>
-          <w:tcPr>
-            <w:tcW w:w="1413" w:type="dxa"/>
-          </w:tcPr>
-          <w:p>
-            <w:pPr>
-              <w:spacing w:after="0"/>
-            </w:pPr>
-            <w:r>
-              <w:rPr>
-                <w:noProof/>
-              </w:rPr>
-              <w:drawing>
-                <wp:inline distT="0" distB="0" distL="0" distR="0" wp14:anchorId="7B464004" wp14:editId="14D07C76">
-                  <wp:extent cx="687629" cy="687629"/>
-                  <wp:effectExtent l="0" t="0" r="0" b="0"/>
-                  <wp:docPr id="3" name="Picture 3" descr="Shape, arrow&#10;&#10;Description automatically generated"/>
-                  <wp:cNvGraphicFramePr>
-                    <a:graphicFrameLocks xmlns:a="http://schemas.openxmlformats.org/drawingml/2006/main" noChangeAspect="1"/>
-                  </wp:cNvGraphicFramePr>
-                  <a:graphic xmlns:a="http://schemas.openxmlformats.org/drawingml/2006/main">
-                    <a:graphicData uri="http://schemas.openxmlformats.org/drawingml/2006/picture">
-                      <pic:pic xmlns:pic="http://schemas.openxmlformats.org/drawingml/2006/picture">
-                        <pic:nvPicPr>
-                          <pic:cNvPr id="3" name="Picture 3" descr="Shape, arrow&#10;&#10;Description automatically generated"/>
-                          <pic:cNvPicPr/>
-                        </pic:nvPicPr>
-                        <pic:blipFill>
-                          <a:blip r:embed="rId6" cstate="print">
-                            <a:extLst>
-                              <a:ext uri="{28A0092B-C50C-407E-A947-70E740481C1C}">
-                                <a14:useLocalDpi xmlns:a14="http://schemas.microsoft.com/office/drawing/2010/main" val="0"/>
-                              </a:ext>
-                            </a:extLst>
-                          </a:blip>
-                          <a:stretch>
-                            <a:fillRect/>
-                          </a:stretch>
-                        </pic:blipFill>
-                        <pic:spPr>
-                          <a:xfrm>
-                            <a:off x="0" y="0"/>
-                            <a:ext cx="693931" cy="693931"/>
-                          </a:xfrm>
-                          <a:prstGeom prst="rect">
-                            <a:avLst/>
-                          </a:prstGeom>
-                        </pic:spPr>
-                      </pic:pic>
-                    </a:graphicData>
-                  </a:graphic>
-                </wp:inline>
-              </w:drawing>
-            </w:r>
-          </w:p>
-        </w:tc>
-        <w:tc>
-          <w:tcPr>
-            <w:tcW w:w="1843" w:type="dxa"/>
-          </w:tcPr>
-          <w:p>
-            <w:pPr>
-              <w:pStyle w:val="NormalWeb"/>
-              <w:rPr>
-                <w:rFonts w:asciiTheme="minorHAnsi" w:hAnsiTheme="minorHAnsi" w:cstheme="minorHAnsi"/>
-                <w:sz w:val="20"/>
-                <w:szCs w:val="20"/>
-              </w:rPr>
-            </w:pPr>
-            <w:r>
-              <w:rPr>
-                <w:rFonts w:asciiTheme="minorHAnsi" w:hAnsiTheme="minorHAnsi" w:cstheme="minorHAnsi"/>
-                <w:sz w:val="20"/>
-                <w:szCs w:val="20"/>
-              </w:rPr>
-              <w:t>Ranks or classifies people</w:t>
-            </w:r>
-          </w:p>
-        </w:tc>
-        <w:tc>
-          <w:tcPr>
-            <w:tcW w:w="3118" w:type="dxa"/>
-          </w:tcPr>
-          <w:p>
-            <w:pPr>
-              <w:spacing w:after="0"/>
-            </w:pPr>
-          </w:p>
-        </w:tc>
-        <w:tc>
-          <w:tcPr>
-            <w:tcW w:w="2982" w:type="dxa"/>
-          </w:tcPr>
-          <w:p>
-            <w:pPr>
-              <w:spacing w:after="0"/>
-            </w:pPr>
-          </w:p>
-        </w:tc>
-      </w:tr>
-      <w:tr>
-        <w:tc>
-          <w:tcPr>
-            <w:tcW w:w="1413" w:type="dxa"/>
-          </w:tcPr>
-          <w:p>
-            <w:pPr>
-              <w:spacing w:after="0"/>
-            </w:pPr>
-            <w:r>
-              <w:rPr>
-                <w:noProof/>
-              </w:rPr>
-              <w:drawing>
-                <wp:inline distT="0" distB="0" distL="0" distR="0" wp14:anchorId="746D11D4" wp14:editId="366B81F5">
-                  <wp:extent cx="687070" cy="684642"/>
-                  <wp:effectExtent l="0" t="0" r="0" b="1270"/>
-                  <wp:docPr id="4" name="Picture 4" descr="Logo, company name&#10;&#10;Description automatically generated"/>
-                  <wp:cNvGraphicFramePr>
-                    <a:graphicFrameLocks xmlns:a="http://schemas.openxmlformats.org/drawingml/2006/main" noChangeAspect="1"/>
-                  </wp:cNvGraphicFramePr>
-                  <a:graphic xmlns:a="http://schemas.openxmlformats.org/drawingml/2006/main">
-                    <a:graphicData uri="http://schemas.openxmlformats.org/drawingml/2006/picture">
-                      <pic:pic xmlns:pic="http://schemas.openxmlformats.org/drawingml/2006/picture">
-                        <pic:nvPicPr>
-                          <pic:cNvPr id="4" name="Picture 4" descr="Logo, company name&#10;&#10;Description automatically generated"/>
-                          <pic:cNvPicPr/>
-                        </pic:nvPicPr>
-                        <pic:blipFill>
-                          <a:blip r:embed="rId7" cstate="print">
-                            <a:extLst>
-                              <a:ext uri="{28A0092B-C50C-407E-A947-70E740481C1C}">
-                                <a14:useLocalDpi xmlns:a14="http://schemas.microsoft.com/office/drawing/2010/main" val="0"/>
-                              </a:ext>
-                            </a:extLst>
-                          </a:blip>
-                          <a:stretch>
-                            <a:fillRect/>
-                          </a:stretch>
-                        </pic:blipFill>
-                        <pic:spPr>
-                          <a:xfrm>
-                            <a:off x="0" y="0"/>
-                            <a:ext cx="699409" cy="696937"/>
-                          </a:xfrm>
-                          <a:prstGeom prst="rect">
-                            <a:avLst/>
-                          </a:prstGeom>
-                        </pic:spPr>
-                      </pic:pic>
-                    </a:graphicData>
-                  </a:graphic>
-                </wp:inline>
-              </w:drawing>
-            </w:r>
-          </w:p>
-        </w:tc>
-        <w:tc>
-          <w:tcPr>
-            <w:tcW w:w="1843" w:type="dxa"/>
-          </w:tcPr>
-          <w:p>
-            <w:pPr>
-              <w:pStyle w:val="NormalWeb"/>
-              <w:rPr>
-                <w:rFonts w:asciiTheme="minorHAnsi" w:hAnsiTheme="minorHAnsi" w:cstheme="minorHAnsi"/>
-                <w:sz w:val="20"/>
-                <w:szCs w:val="20"/>
-              </w:rPr>
-            </w:pPr>
-            <w:r>
-              <w:rPr>
-                <w:rFonts w:asciiTheme="minorHAnsi" w:hAnsiTheme="minorHAnsi" w:cstheme="minorHAnsi"/>
-                <w:sz w:val="20"/>
-                <w:szCs w:val="20"/>
-              </w:rPr>
-              <w:t>High environmental cost</w:t>
-            </w:r>
-          </w:p>
-        </w:tc>
-        <w:tc>
-          <w:tcPr>
-            <w:tcW w:w="3118" w:type="dxa"/>
-          </w:tcPr>
-          <w:p>
-            <w:pPr>
-              <w:spacing w:after="0"/>
-            </w:pPr>
-          </w:p>
-        </w:tc>
-        <w:tc>
-          <w:tcPr>
-            <w:tcW w:w="2982" w:type="dxa"/>
-          </w:tcPr>
-          <w:p>
-            <w:pPr>
-              <w:spacing w:after="0"/>
-            </w:pPr>
-          </w:p>
-        </w:tc>
-      </w:tr>
-      <w:tr>
-        <w:tc>
-          <w:tcPr>
-            <w:tcW w:w="1413" w:type="dxa"/>
-          </w:tcPr>
-          <w:p>
-            <w:pPr>
-              <w:spacing w:after="0"/>
-            </w:pPr>
-            <w:r>
-              <w:rPr>
-                <w:noProof/>
-              </w:rPr>
-              <w:drawing>
-                <wp:inline distT="0" distB="0" distL="0" distR="0" wp14:anchorId="2E3B44B2" wp14:editId="11F8AA90">
-                  <wp:extent cx="687070" cy="687070"/>
-                  <wp:effectExtent l="0" t="0" r="0" b="0"/>
-                  <wp:docPr id="5" name="Picture 5" descr="Icon&#10;&#10;Description automatically generated"/>
-                  <wp:cNvGraphicFramePr>
-                    <a:graphicFrameLocks xmlns:a="http://schemas.openxmlformats.org/drawingml/2006/main" noChangeAspect="1"/>
-                  </wp:cNvGraphicFramePr>
-                  <a:graphic xmlns:a="http://schemas.openxmlformats.org/drawingml/2006/main">
-                    <a:graphicData uri="http://schemas.openxmlformats.org/drawingml/2006/picture">
-                      <pic:pic xmlns:pic="http://schemas.openxmlformats.org/drawingml/2006/picture">
-                        <pic:nvPicPr>
-                          <pic:cNvPr id="5" name="Picture 5" descr="Icon&#10;&#10;Description automatically generated"/>
+                          <pic:cNvPr id="12" name="Picture 12" descr="A picture containing text, sign&#10;&#10;Description automatically generated"/>
                           <pic:cNvPicPr/>
                         </pic:nvPicPr>
                         <pic:blipFill>
@@ -681,7 +252,7 @@
                         <pic:spPr>
                           <a:xfrm>
                             <a:off x="0" y="0"/>
-                            <a:ext cx="694404" cy="694404"/>
+                            <a:ext cx="746047" cy="720000"/>
                           </a:xfrm>
                           <a:prstGeom prst="rect">
                             <a:avLst/>
@@ -714,7 +285,7 @@
                 <w:sz w:val="20"/>
                 <w:szCs w:val="20"/>
               </w:rPr>
-              <w:t>Lacks community involvement</w:t>
+              <w:t>General data hazard</w:t>
             </w:r>
           </w:p>
         </w:tc>
@@ -724,7 +295,7 @@
           </w:tcPr>
           <w:p>
             <w:pPr>
-              <w:spacing w:after="0"/>
+              <w:spacing w:after="0" w:line="240" w:lineRule="auto"/>
             </w:pPr>
           </w:p>
         </w:tc>
@@ -753,10 +324,10 @@
                 <w:noProof/>
               </w:rPr>
               <w:drawing>
-                <wp:inline distT="0" distB="0" distL="0" distR="0" wp14:anchorId="24FC5774" wp14:editId="39A937DE">
-                  <wp:extent cx="746151" cy="746151"/>
-                  <wp:effectExtent l="0" t="0" r="3175" b="3175"/>
-                  <wp:docPr id="6" name="Picture 6" descr="A picture containing shape&#10;&#10;Description automatically generated"/>
+                <wp:inline distT="0" distB="0" distL="0" distR="0" wp14:anchorId="5BEDA1C6" wp14:editId="083C765F">
+                  <wp:extent cx="746046" cy="720000"/>
+                  <wp:effectExtent l="0" t="0" r="3810" b="4445"/>
+                  <wp:docPr id="13" name="Picture 13" descr="Icon&#10;&#10;Description automatically generated"/>
                   <wp:cNvGraphicFramePr>
                     <a:graphicFrameLocks xmlns:a="http://schemas.openxmlformats.org/drawingml/2006/main" noChangeAspect="1"/>
                   </wp:cNvGraphicFramePr>
@@ -764,7 +335,7 @@
                     <a:graphicData uri="http://schemas.openxmlformats.org/drawingml/2006/picture">
                       <pic:pic xmlns:pic="http://schemas.openxmlformats.org/drawingml/2006/picture">
                         <pic:nvPicPr>
-                          <pic:cNvPr id="6" name="Picture 6" descr="A picture containing shape&#10;&#10;Description automatically generated"/>
+                          <pic:cNvPr id="13" name="Picture 13" descr="Icon&#10;&#10;Description automatically generated"/>
                           <pic:cNvPicPr/>
                         </pic:nvPicPr>
                         <pic:blipFill>
@@ -782,7 +353,7 @@
                         <pic:spPr>
                           <a:xfrm>
                             <a:off x="0" y="0"/>
-                            <a:ext cx="758242" cy="758242"/>
+                            <a:ext cx="746046" cy="720000"/>
                           </a:xfrm>
                           <a:prstGeom prst="rect">
                             <a:avLst/>
@@ -815,7 +386,7 @@
                 <w:sz w:val="20"/>
                 <w:szCs w:val="20"/>
               </w:rPr>
-              <w:t>Danger of misuse</w:t>
+              <w:t>Reinforces existing biases</w:t>
             </w:r>
           </w:p>
         </w:tc>
@@ -854,10 +425,10 @@
                 <w:noProof/>
               </w:rPr>
               <w:drawing>
-                <wp:inline distT="0" distB="0" distL="0" distR="0" wp14:anchorId="653F5596" wp14:editId="7F05FC97">
-                  <wp:extent cx="746125" cy="746125"/>
-                  <wp:effectExtent l="0" t="0" r="3175" b="3175"/>
-                  <wp:docPr id="7" name="Picture 7" descr="A picture containing shape&#10;&#10;Description automatically generated"/>
+                <wp:inline distT="0" distB="0" distL="0" distR="0" wp14:anchorId="4936FE58" wp14:editId="40E77160">
+                  <wp:extent cx="746047" cy="720000"/>
+                  <wp:effectExtent l="0" t="0" r="3810" b="4445"/>
+                  <wp:docPr id="14" name="Picture 14" descr="Icon&#10;&#10;Description automatically generated"/>
                   <wp:cNvGraphicFramePr>
                     <a:graphicFrameLocks xmlns:a="http://schemas.openxmlformats.org/drawingml/2006/main" noChangeAspect="1"/>
                   </wp:cNvGraphicFramePr>
@@ -865,7 +436,7 @@
                     <a:graphicData uri="http://schemas.openxmlformats.org/drawingml/2006/picture">
                       <pic:pic xmlns:pic="http://schemas.openxmlformats.org/drawingml/2006/picture">
                         <pic:nvPicPr>
-                          <pic:cNvPr id="7" name="Picture 7" descr="A picture containing shape&#10;&#10;Description automatically generated"/>
+                          <pic:cNvPr id="14" name="Picture 14" descr="Icon&#10;&#10;Description automatically generated"/>
                           <pic:cNvPicPr/>
                         </pic:nvPicPr>
                         <pic:blipFill>
@@ -883,7 +454,7 @@
                         <pic:spPr>
                           <a:xfrm>
                             <a:off x="0" y="0"/>
-                            <a:ext cx="755459" cy="755459"/>
+                            <a:ext cx="746047" cy="720000"/>
                           </a:xfrm>
                           <a:prstGeom prst="rect">
                             <a:avLst/>
@@ -916,15 +487,7 @@
                 <w:sz w:val="20"/>
                 <w:szCs w:val="20"/>
               </w:rPr>
-              <w:t>Difficult to understan</w:t>
-            </w:r>
-            <w:r>
-              <w:rPr>
-                <w:rFonts w:asciiTheme="minorHAnsi" w:hAnsiTheme="minorHAnsi" w:cstheme="minorHAnsi"/>
-                <w:sz w:val="20"/>
-                <w:szCs w:val="20"/>
-              </w:rPr>
-              <w:t>d</w:t>
+              <w:t>Ranks or classifies people</w:t>
             </w:r>
           </w:p>
         </w:tc>
@@ -963,10 +526,10 @@
                 <w:noProof/>
               </w:rPr>
               <w:drawing>
-                <wp:inline distT="0" distB="0" distL="0" distR="0" wp14:anchorId="74467878" wp14:editId="1B3002E2">
-                  <wp:extent cx="760730" cy="760730"/>
-                  <wp:effectExtent l="0" t="0" r="1270" b="1270"/>
-                  <wp:docPr id="8" name="Picture 8" descr="Icon&#10;&#10;Description automatically generated with medium confidence"/>
+                <wp:inline distT="0" distB="0" distL="0" distR="0" wp14:anchorId="00DA23C7" wp14:editId="73775B2B">
+                  <wp:extent cx="746046" cy="720000"/>
+                  <wp:effectExtent l="0" t="0" r="3810" b="4445"/>
+                  <wp:docPr id="15" name="Picture 15" descr="Logo, icon&#10;&#10;Description automatically generated"/>
                   <wp:cNvGraphicFramePr>
                     <a:graphicFrameLocks xmlns:a="http://schemas.openxmlformats.org/drawingml/2006/main" noChangeAspect="1"/>
                   </wp:cNvGraphicFramePr>
@@ -974,7 +537,7 @@
                     <a:graphicData uri="http://schemas.openxmlformats.org/drawingml/2006/picture">
                       <pic:pic xmlns:pic="http://schemas.openxmlformats.org/drawingml/2006/picture">
                         <pic:nvPicPr>
-                          <pic:cNvPr id="8" name="Picture 8" descr="Icon&#10;&#10;Description automatically generated with medium confidence"/>
+                          <pic:cNvPr id="15" name="Picture 15" descr="Logo, icon&#10;&#10;Description automatically generated"/>
                           <pic:cNvPicPr/>
                         </pic:nvPicPr>
                         <pic:blipFill>
@@ -992,7 +555,7 @@
                         <pic:spPr>
                           <a:xfrm>
                             <a:off x="0" y="0"/>
-                            <a:ext cx="770981" cy="770981"/>
+                            <a:ext cx="746046" cy="720000"/>
                           </a:xfrm>
                           <a:prstGeom prst="rect">
                             <a:avLst/>
@@ -1025,7 +588,7 @@
                 <w:sz w:val="20"/>
                 <w:szCs w:val="20"/>
               </w:rPr>
-              <w:t>May cause direct harm</w:t>
+              <w:t>High environmental cost</w:t>
             </w:r>
           </w:p>
         </w:tc>
@@ -1063,12 +626,11 @@
               <w:rPr>
                 <w:noProof/>
               </w:rPr>
-              <w:lastRenderedPageBreak/>
               <w:drawing>
-                <wp:inline distT="0" distB="0" distL="0" distR="0" wp14:anchorId="3DA609CD" wp14:editId="3A0329D4">
-                  <wp:extent cx="760730" cy="760730"/>
-                  <wp:effectExtent l="0" t="0" r="1270" b="1270"/>
-                  <wp:docPr id="9" name="Picture 9" descr="Shape&#10;&#10;Description automatically generated"/>
+                <wp:inline distT="0" distB="0" distL="0" distR="0" wp14:anchorId="0A5491E9" wp14:editId="158CB10A">
+                  <wp:extent cx="746047" cy="720000"/>
+                  <wp:effectExtent l="0" t="0" r="3810" b="4445"/>
+                  <wp:docPr id="16" name="Picture 16" descr="Icon&#10;&#10;Description automatically generated"/>
                   <wp:cNvGraphicFramePr>
                     <a:graphicFrameLocks xmlns:a="http://schemas.openxmlformats.org/drawingml/2006/main" noChangeAspect="1"/>
                   </wp:cNvGraphicFramePr>
@@ -1076,7 +638,7 @@
                     <a:graphicData uri="http://schemas.openxmlformats.org/drawingml/2006/picture">
                       <pic:pic xmlns:pic="http://schemas.openxmlformats.org/drawingml/2006/picture">
                         <pic:nvPicPr>
-                          <pic:cNvPr id="9" name="Picture 9" descr="Shape&#10;&#10;Description automatically generated"/>
+                          <pic:cNvPr id="16" name="Picture 16" descr="Icon&#10;&#10;Description automatically generated"/>
                           <pic:cNvPicPr/>
                         </pic:nvPicPr>
                         <pic:blipFill>
@@ -1094,7 +656,7 @@
                         <pic:spPr>
                           <a:xfrm>
                             <a:off x="0" y="0"/>
-                            <a:ext cx="779251" cy="779251"/>
+                            <a:ext cx="746047" cy="720000"/>
                           </a:xfrm>
                           <a:prstGeom prst="rect">
                             <a:avLst/>
@@ -1114,7 +676,7 @@
           </w:tcPr>
           <w:p>
             <w:pPr>
-              <w:spacing w:after="0"/>
+              <w:pStyle w:val="NormalWeb"/>
               <w:rPr>
                 <w:rFonts w:asciiTheme="minorHAnsi" w:hAnsiTheme="minorHAnsi" w:cstheme="minorHAnsi"/>
                 <w:sz w:val="20"/>
@@ -1127,7 +689,7 @@
                 <w:sz w:val="20"/>
                 <w:szCs w:val="20"/>
               </w:rPr>
-              <w:t>Privacy</w:t>
+              <w:t>Lacks community involvement</w:t>
             </w:r>
           </w:p>
         </w:tc>
@@ -1166,10 +728,10 @@
                 <w:noProof/>
               </w:rPr>
               <w:drawing>
-                <wp:inline distT="0" distB="0" distL="0" distR="0" wp14:anchorId="41326945" wp14:editId="0CE75A63">
-                  <wp:extent cx="768096" cy="768096"/>
-                  <wp:effectExtent l="0" t="0" r="0" b="0"/>
-                  <wp:docPr id="10" name="Picture 10" descr="Shape, arrow&#10;&#10;Description automatically generated"/>
+                <wp:inline distT="0" distB="0" distL="0" distR="0" wp14:anchorId="264A86A0" wp14:editId="4B5EEC7D">
+                  <wp:extent cx="746047" cy="720000"/>
+                  <wp:effectExtent l="0" t="0" r="3810" b="4445"/>
+                  <wp:docPr id="17" name="Picture 17" descr="Icon&#10;&#10;Description automatically generated"/>
                   <wp:cNvGraphicFramePr>
                     <a:graphicFrameLocks xmlns:a="http://schemas.openxmlformats.org/drawingml/2006/main" noChangeAspect="1"/>
                   </wp:cNvGraphicFramePr>
@@ -1177,7 +739,7 @@
                     <a:graphicData uri="http://schemas.openxmlformats.org/drawingml/2006/picture">
                       <pic:pic xmlns:pic="http://schemas.openxmlformats.org/drawingml/2006/picture">
                         <pic:nvPicPr>
-                          <pic:cNvPr id="10" name="Picture 10" descr="Shape, arrow&#10;&#10;Description automatically generated"/>
+                          <pic:cNvPr id="17" name="Picture 17" descr="Icon&#10;&#10;Description automatically generated"/>
                           <pic:cNvPicPr/>
                         </pic:nvPicPr>
                         <pic:blipFill>
@@ -1195,7 +757,7 @@
                         <pic:spPr>
                           <a:xfrm>
                             <a:off x="0" y="0"/>
-                            <a:ext cx="776715" cy="776715"/>
+                            <a:ext cx="746047" cy="720000"/>
                           </a:xfrm>
                           <a:prstGeom prst="rect">
                             <a:avLst/>
@@ -1228,7 +790,7 @@
                 <w:sz w:val="20"/>
                 <w:szCs w:val="20"/>
               </w:rPr>
-              <w:t>Automates decision making</w:t>
+              <w:t>Danger of misuse</w:t>
             </w:r>
           </w:p>
         </w:tc>
@@ -1267,10 +829,10 @@
                 <w:noProof/>
               </w:rPr>
               <w:drawing>
-                <wp:inline distT="0" distB="0" distL="0" distR="0" wp14:anchorId="359E9147" wp14:editId="2EFE072E">
-                  <wp:extent cx="767715" cy="767715"/>
-                  <wp:effectExtent l="0" t="0" r="0" b="0"/>
-                  <wp:docPr id="11" name="Picture 11" descr="Shape, arrow&#10;&#10;Description automatically generated"/>
+                <wp:inline distT="0" distB="0" distL="0" distR="0" wp14:anchorId="4CFD4BC1" wp14:editId="5C954BE6">
+                  <wp:extent cx="744124" cy="720000"/>
+                  <wp:effectExtent l="0" t="0" r="5715" b="4445"/>
+                  <wp:docPr id="18" name="Picture 18" descr="Icon&#10;&#10;Description automatically generated"/>
                   <wp:cNvGraphicFramePr>
                     <a:graphicFrameLocks xmlns:a="http://schemas.openxmlformats.org/drawingml/2006/main" noChangeAspect="1"/>
                   </wp:cNvGraphicFramePr>
@@ -1278,7 +840,7 @@
                     <a:graphicData uri="http://schemas.openxmlformats.org/drawingml/2006/picture">
                       <pic:pic xmlns:pic="http://schemas.openxmlformats.org/drawingml/2006/picture">
                         <pic:nvPicPr>
-                          <pic:cNvPr id="11" name="Picture 11" descr="Shape, arrow&#10;&#10;Description automatically generated"/>
+                          <pic:cNvPr id="18" name="Picture 18" descr="Icon&#10;&#10;Description automatically generated"/>
                           <pic:cNvPicPr/>
                         </pic:nvPicPr>
                         <pic:blipFill>
@@ -1296,7 +858,420 @@
                         <pic:spPr>
                           <a:xfrm>
                             <a:off x="0" y="0"/>
-                            <a:ext cx="781541" cy="781541"/>
+                            <a:ext cx="744124" cy="720000"/>
+                          </a:xfrm>
+                          <a:prstGeom prst="rect">
+                            <a:avLst/>
+                          </a:prstGeom>
+                        </pic:spPr>
+                      </pic:pic>
+                    </a:graphicData>
+                  </a:graphic>
+                </wp:inline>
+              </w:drawing>
+            </w:r>
+          </w:p>
+        </w:tc>
+        <w:tc>
+          <w:tcPr>
+            <w:tcW w:w="1843" w:type="dxa"/>
+          </w:tcPr>
+          <w:p>
+            <w:pPr>
+              <w:pStyle w:val="NormalWeb"/>
+              <w:rPr>
+                <w:rFonts w:asciiTheme="minorHAnsi" w:hAnsiTheme="minorHAnsi" w:cstheme="minorHAnsi"/>
+                <w:sz w:val="20"/>
+                <w:szCs w:val="20"/>
+              </w:rPr>
+            </w:pPr>
+            <w:r>
+              <w:rPr>
+                <w:rFonts w:asciiTheme="minorHAnsi" w:hAnsiTheme="minorHAnsi" w:cstheme="minorHAnsi"/>
+                <w:sz w:val="20"/>
+                <w:szCs w:val="20"/>
+              </w:rPr>
+              <w:t>Difficult to understan</w:t>
+            </w:r>
+            <w:r>
+              <w:rPr>
+                <w:rFonts w:asciiTheme="minorHAnsi" w:hAnsiTheme="minorHAnsi" w:cstheme="minorHAnsi"/>
+                <w:sz w:val="20"/>
+                <w:szCs w:val="20"/>
+              </w:rPr>
+              <w:t>d</w:t>
+            </w:r>
+          </w:p>
+        </w:tc>
+        <w:tc>
+          <w:tcPr>
+            <w:tcW w:w="3118" w:type="dxa"/>
+          </w:tcPr>
+          <w:p>
+            <w:pPr>
+              <w:spacing w:after="0"/>
+            </w:pPr>
+          </w:p>
+        </w:tc>
+        <w:tc>
+          <w:tcPr>
+            <w:tcW w:w="2982" w:type="dxa"/>
+          </w:tcPr>
+          <w:p>
+            <w:pPr>
+              <w:spacing w:after="0"/>
+            </w:pPr>
+          </w:p>
+        </w:tc>
+      </w:tr>
+      <w:tr>
+        <w:tc>
+          <w:tcPr>
+            <w:tcW w:w="1413" w:type="dxa"/>
+          </w:tcPr>
+          <w:p>
+            <w:pPr>
+              <w:spacing w:after="0"/>
+            </w:pPr>
+            <w:r>
+              <w:rPr>
+                <w:noProof/>
+              </w:rPr>
+              <w:drawing>
+                <wp:inline distT="0" distB="0" distL="0" distR="0" wp14:anchorId="19EA7A31" wp14:editId="5F6053C3">
+                  <wp:extent cx="746046" cy="720000"/>
+                  <wp:effectExtent l="0" t="0" r="3810" b="4445"/>
+                  <wp:docPr id="19" name="Picture 19" descr="Icon&#10;&#10;Description automatically generated"/>
+                  <wp:cNvGraphicFramePr>
+                    <a:graphicFrameLocks xmlns:a="http://schemas.openxmlformats.org/drawingml/2006/main" noChangeAspect="1"/>
+                  </wp:cNvGraphicFramePr>
+                  <a:graphic xmlns:a="http://schemas.openxmlformats.org/drawingml/2006/main">
+                    <a:graphicData uri="http://schemas.openxmlformats.org/drawingml/2006/picture">
+                      <pic:pic xmlns:pic="http://schemas.openxmlformats.org/drawingml/2006/picture">
+                        <pic:nvPicPr>
+                          <pic:cNvPr id="19" name="Picture 19" descr="Icon&#10;&#10;Description automatically generated"/>
+                          <pic:cNvPicPr/>
+                        </pic:nvPicPr>
+                        <pic:blipFill>
+                          <a:blip r:embed="rId15" cstate="print">
+                            <a:extLst>
+                              <a:ext uri="{28A0092B-C50C-407E-A947-70E740481C1C}">
+                                <a14:useLocalDpi xmlns:a14="http://schemas.microsoft.com/office/drawing/2010/main" val="0"/>
+                              </a:ext>
+                            </a:extLst>
+                          </a:blip>
+                          <a:stretch>
+                            <a:fillRect/>
+                          </a:stretch>
+                        </pic:blipFill>
+                        <pic:spPr>
+                          <a:xfrm>
+                            <a:off x="0" y="0"/>
+                            <a:ext cx="746046" cy="720000"/>
+                          </a:xfrm>
+                          <a:prstGeom prst="rect">
+                            <a:avLst/>
+                          </a:prstGeom>
+                        </pic:spPr>
+                      </pic:pic>
+                    </a:graphicData>
+                  </a:graphic>
+                </wp:inline>
+              </w:drawing>
+            </w:r>
+          </w:p>
+        </w:tc>
+        <w:tc>
+          <w:tcPr>
+            <w:tcW w:w="1843" w:type="dxa"/>
+          </w:tcPr>
+          <w:p>
+            <w:pPr>
+              <w:pStyle w:val="NormalWeb"/>
+              <w:rPr>
+                <w:rFonts w:asciiTheme="minorHAnsi" w:hAnsiTheme="minorHAnsi" w:cstheme="minorHAnsi"/>
+                <w:sz w:val="20"/>
+                <w:szCs w:val="20"/>
+              </w:rPr>
+            </w:pPr>
+            <w:r>
+              <w:rPr>
+                <w:rFonts w:asciiTheme="minorHAnsi" w:hAnsiTheme="minorHAnsi" w:cstheme="minorHAnsi"/>
+                <w:sz w:val="20"/>
+                <w:szCs w:val="20"/>
+              </w:rPr>
+              <w:t>May cause direct harm</w:t>
+            </w:r>
+          </w:p>
+        </w:tc>
+        <w:tc>
+          <w:tcPr>
+            <w:tcW w:w="3118" w:type="dxa"/>
+          </w:tcPr>
+          <w:p>
+            <w:pPr>
+              <w:spacing w:after="0"/>
+            </w:pPr>
+          </w:p>
+        </w:tc>
+        <w:tc>
+          <w:tcPr>
+            <w:tcW w:w="2982" w:type="dxa"/>
+          </w:tcPr>
+          <w:p>
+            <w:pPr>
+              <w:spacing w:after="0"/>
+            </w:pPr>
+          </w:p>
+        </w:tc>
+      </w:tr>
+      <w:tr>
+        <w:tc>
+          <w:tcPr>
+            <w:tcW w:w="1413" w:type="dxa"/>
+          </w:tcPr>
+          <w:p>
+            <w:pPr>
+              <w:spacing w:after="0"/>
+            </w:pPr>
+            <w:r>
+              <w:rPr>
+                <w:noProof/>
+              </w:rPr>
+              <w:lastRenderedPageBreak/>
+              <w:drawing>
+                <wp:inline distT="0" distB="0" distL="0" distR="0" wp14:anchorId="2D7F238A" wp14:editId="7CD07930">
+                  <wp:extent cx="746047" cy="720000"/>
+                  <wp:effectExtent l="0" t="0" r="3810" b="4445"/>
+                  <wp:docPr id="20" name="Picture 20" descr="Icon&#10;&#10;Description automatically generated"/>
+                  <wp:cNvGraphicFramePr>
+                    <a:graphicFrameLocks xmlns:a="http://schemas.openxmlformats.org/drawingml/2006/main" noChangeAspect="1"/>
+                  </wp:cNvGraphicFramePr>
+                  <a:graphic xmlns:a="http://schemas.openxmlformats.org/drawingml/2006/main">
+                    <a:graphicData uri="http://schemas.openxmlformats.org/drawingml/2006/picture">
+                      <pic:pic xmlns:pic="http://schemas.openxmlformats.org/drawingml/2006/picture">
+                        <pic:nvPicPr>
+                          <pic:cNvPr id="20" name="Picture 20" descr="Icon&#10;&#10;Description automatically generated"/>
+                          <pic:cNvPicPr/>
+                        </pic:nvPicPr>
+                        <pic:blipFill>
+                          <a:blip r:embed="rId16" cstate="print">
+                            <a:extLst>
+                              <a:ext uri="{28A0092B-C50C-407E-A947-70E740481C1C}">
+                                <a14:useLocalDpi xmlns:a14="http://schemas.microsoft.com/office/drawing/2010/main" val="0"/>
+                              </a:ext>
+                            </a:extLst>
+                          </a:blip>
+                          <a:stretch>
+                            <a:fillRect/>
+                          </a:stretch>
+                        </pic:blipFill>
+                        <pic:spPr>
+                          <a:xfrm>
+                            <a:off x="0" y="0"/>
+                            <a:ext cx="746047" cy="720000"/>
+                          </a:xfrm>
+                          <a:prstGeom prst="rect">
+                            <a:avLst/>
+                          </a:prstGeom>
+                        </pic:spPr>
+                      </pic:pic>
+                    </a:graphicData>
+                  </a:graphic>
+                </wp:inline>
+              </w:drawing>
+            </w:r>
+          </w:p>
+        </w:tc>
+        <w:tc>
+          <w:tcPr>
+            <w:tcW w:w="1843" w:type="dxa"/>
+          </w:tcPr>
+          <w:p>
+            <w:pPr>
+              <w:spacing w:after="0"/>
+              <w:rPr>
+                <w:rFonts w:asciiTheme="minorHAnsi" w:hAnsiTheme="minorHAnsi" w:cstheme="minorHAnsi"/>
+                <w:sz w:val="20"/>
+                <w:szCs w:val="20"/>
+              </w:rPr>
+            </w:pPr>
+            <w:r>
+              <w:rPr>
+                <w:rFonts w:asciiTheme="minorHAnsi" w:hAnsiTheme="minorHAnsi" w:cstheme="minorHAnsi"/>
+                <w:sz w:val="20"/>
+                <w:szCs w:val="20"/>
+              </w:rPr>
+              <w:t>Privacy</w:t>
+            </w:r>
+          </w:p>
+        </w:tc>
+        <w:tc>
+          <w:tcPr>
+            <w:tcW w:w="3118" w:type="dxa"/>
+          </w:tcPr>
+          <w:p>
+            <w:pPr>
+              <w:spacing w:after="0"/>
+            </w:pPr>
+          </w:p>
+        </w:tc>
+        <w:tc>
+          <w:tcPr>
+            <w:tcW w:w="2982" w:type="dxa"/>
+          </w:tcPr>
+          <w:p>
+            <w:pPr>
+              <w:spacing w:after="0"/>
+            </w:pPr>
+          </w:p>
+        </w:tc>
+      </w:tr>
+      <w:tr>
+        <w:tc>
+          <w:tcPr>
+            <w:tcW w:w="1413" w:type="dxa"/>
+          </w:tcPr>
+          <w:p>
+            <w:pPr>
+              <w:spacing w:after="0"/>
+            </w:pPr>
+            <w:r>
+              <w:rPr>
+                <w:noProof/>
+              </w:rPr>
+              <w:drawing>
+                <wp:inline distT="0" distB="0" distL="0" distR="0" wp14:anchorId="7EAB8E30" wp14:editId="1D51064A">
+                  <wp:extent cx="746047" cy="720000"/>
+                  <wp:effectExtent l="0" t="0" r="3810" b="4445"/>
+                  <wp:docPr id="21" name="Picture 21" descr="Icon&#10;&#10;Description automatically generated"/>
+                  <wp:cNvGraphicFramePr>
+                    <a:graphicFrameLocks xmlns:a="http://schemas.openxmlformats.org/drawingml/2006/main" noChangeAspect="1"/>
+                  </wp:cNvGraphicFramePr>
+                  <a:graphic xmlns:a="http://schemas.openxmlformats.org/drawingml/2006/main">
+                    <a:graphicData uri="http://schemas.openxmlformats.org/drawingml/2006/picture">
+                      <pic:pic xmlns:pic="http://schemas.openxmlformats.org/drawingml/2006/picture">
+                        <pic:nvPicPr>
+                          <pic:cNvPr id="21" name="Picture 21" descr="Icon&#10;&#10;Description automatically generated"/>
+                          <pic:cNvPicPr/>
+                        </pic:nvPicPr>
+                        <pic:blipFill>
+                          <a:blip r:embed="rId17" cstate="print">
+                            <a:extLst>
+                              <a:ext uri="{28A0092B-C50C-407E-A947-70E740481C1C}">
+                                <a14:useLocalDpi xmlns:a14="http://schemas.microsoft.com/office/drawing/2010/main" val="0"/>
+                              </a:ext>
+                            </a:extLst>
+                          </a:blip>
+                          <a:stretch>
+                            <a:fillRect/>
+                          </a:stretch>
+                        </pic:blipFill>
+                        <pic:spPr>
+                          <a:xfrm>
+                            <a:off x="0" y="0"/>
+                            <a:ext cx="746047" cy="720000"/>
+                          </a:xfrm>
+                          <a:prstGeom prst="rect">
+                            <a:avLst/>
+                          </a:prstGeom>
+                        </pic:spPr>
+                      </pic:pic>
+                    </a:graphicData>
+                  </a:graphic>
+                </wp:inline>
+              </w:drawing>
+            </w:r>
+          </w:p>
+        </w:tc>
+        <w:tc>
+          <w:tcPr>
+            <w:tcW w:w="1843" w:type="dxa"/>
+          </w:tcPr>
+          <w:p>
+            <w:pPr>
+              <w:pStyle w:val="NormalWeb"/>
+              <w:rPr>
+                <w:rFonts w:asciiTheme="minorHAnsi" w:hAnsiTheme="minorHAnsi" w:cstheme="minorHAnsi"/>
+                <w:sz w:val="20"/>
+                <w:szCs w:val="20"/>
+              </w:rPr>
+            </w:pPr>
+            <w:r>
+              <w:rPr>
+                <w:rFonts w:asciiTheme="minorHAnsi" w:hAnsiTheme="minorHAnsi" w:cstheme="minorHAnsi"/>
+                <w:sz w:val="20"/>
+                <w:szCs w:val="20"/>
+              </w:rPr>
+              <w:t>Automates decision making</w:t>
+            </w:r>
+          </w:p>
+        </w:tc>
+        <w:tc>
+          <w:tcPr>
+            <w:tcW w:w="3118" w:type="dxa"/>
+          </w:tcPr>
+          <w:p>
+            <w:pPr>
+              <w:spacing w:after="0"/>
+            </w:pPr>
+          </w:p>
+        </w:tc>
+        <w:tc>
+          <w:tcPr>
+            <w:tcW w:w="2982" w:type="dxa"/>
+          </w:tcPr>
+          <w:p>
+            <w:pPr>
+              <w:spacing w:after="0"/>
+            </w:pPr>
+          </w:p>
+        </w:tc>
+      </w:tr>
+      <w:tr>
+        <w:tc>
+          <w:tcPr>
+            <w:tcW w:w="1413" w:type="dxa"/>
+          </w:tcPr>
+          <w:p>
+            <w:pPr>
+              <w:spacing w:after="0"/>
+            </w:pPr>
+            <w:r>
+              <w:rPr>
+                <w:noProof/>
+              </w:rPr>
+              <w:drawing>
+                <wp:inline distT="0" distB="0" distL="0" distR="0" wp14:anchorId="1AE3C9DD" wp14:editId="37696751">
+                  <wp:extent cx="746047" cy="720000"/>
+                  <wp:effectExtent l="0" t="0" r="3810" b="4445"/>
+                  <wp:docPr id="22" name="Picture 22" descr="A picture containing text, sign, vector graphics&#10;&#10;Description automatically generated"/>
+                  <wp:cNvGraphicFramePr>
+                    <a:graphicFrameLocks xmlns:a="http://schemas.openxmlformats.org/drawingml/2006/main" noChangeAspect="1"/>
+                  </wp:cNvGraphicFramePr>
+                  <a:graphic xmlns:a="http://schemas.openxmlformats.org/drawingml/2006/main">
+                    <a:graphicData uri="http://schemas.openxmlformats.org/drawingml/2006/picture">
+                      <pic:pic xmlns:pic="http://schemas.openxmlformats.org/drawingml/2006/picture">
+                        <pic:nvPicPr>
+                          <pic:cNvPr id="22" name="Picture 22" descr="A picture containing text, sign, vector graphics&#10;&#10;Description automatically generated"/>
+                          <pic:cNvPicPr/>
+                        </pic:nvPicPr>
+                        <pic:blipFill>
+                          <a:blip r:embed="rId18" cstate="print">
+                            <a:extLst>
+                              <a:ext uri="{28A0092B-C50C-407E-A947-70E740481C1C}">
+                                <a14:useLocalDpi xmlns:a14="http://schemas.microsoft.com/office/drawing/2010/main" val="0"/>
+                              </a:ext>
+                            </a:extLst>
+                          </a:blip>
+                          <a:stretch>
+                            <a:fillRect/>
+                          </a:stretch>
+                        </pic:blipFill>
+                        <pic:spPr>
+                          <a:xfrm>
+                            <a:off x="0" y="0"/>
+                            <a:ext cx="746047" cy="720000"/>
                           </a:xfrm>
                           <a:prstGeom prst="rect">
                             <a:avLst/>
@@ -1381,23 +1356,23 @@
     </w:p>
     <w:p>
       <w:pPr>
+        <w:pStyle w:val="ListParagraph"/>
+        <w:numPr>
+          <w:ilvl w:val="0"/>
+          <w:numId w:val="1"/>
+        </w:numPr>
         <w:tabs>
           <w:tab w:val="center" w:pos="3063"/>
         </w:tabs>
         <w:spacing w:after="14109" w:line="236" w:lineRule="auto"/>
-        <w:ind w:left="-4"/>
+        <w:rPr>
+          <w:sz w:val="20"/>
+        </w:rPr>
       </w:pPr>
       <w:r>
         <w:rPr>
           <w:sz w:val="20"/>
         </w:rPr>
-        <w:t>1.</w:t>
-      </w:r>
-      <w:r>
-        <w:rPr>
-          <w:sz w:val="20"/>
-        </w:rPr>
-        <w:tab/>
         <w:t xml:space="preserve">Person, A. &amp; Person, B. An optional reference. </w:t>
       </w:r>
       <w:r>
@@ -1414,27 +1389,258 @@
         <w:t>(2022).</w:t>
       </w:r>
     </w:p>
-    <w:p>
-      <w:pPr>
-        <w:spacing w:after="0"/>
-        <w:jc w:val="right"/>
-      </w:pPr>
-      <w:r>
-        <w:rPr>
-          <w:b/>
-          <w:sz w:val="18"/>
-        </w:rPr>
-        <w:lastRenderedPageBreak/>
-        <w:t>3/3</w:t>
-      </w:r>
-    </w:p>
     <w:sectPr>
+      <w:footerReference w:type="even" r:id="rId19"/>
+      <w:footerReference w:type="default" r:id="rId20"/>
       <w:pgSz w:w="11906" w:h="16838"/>
       <w:pgMar w:top="1276" w:right="1134" w:bottom="639" w:left="1406" w:header="720" w:footer="720" w:gutter="0"/>
       <w:cols w:space="720"/>
     </w:sectPr>
   </w:body>
 </w:document>
+</file>
+
+<file path=word/endnotes.xml><?xml version="1.0" encoding="utf-8"?>
+<w:endnotes xmlns:wpc="http://schemas.microsoft.com/office/word/2010/wordprocessingCanvas" xmlns:cx="http://schemas.microsoft.com/office/drawing/2014/chartex" xmlns:cx1="http://schemas.microsoft.com/office/drawing/2015/9/8/chartex" xmlns:cx2="http://schemas.microsoft.com/office/drawing/2015/10/21/chartex" xmlns:cx3="http://schemas.microsoft.com/office/drawing/2016/5/9/chartex" xmlns:cx4="http://schemas.microsoft.com/office/drawing/2016/5/10/chartex" xmlns:cx5="http://schemas.microsoft.com/office/drawing/2016/5/11/chartex" xmlns:cx6="http://schemas.microsoft.com/office/drawing/2016/5/12/chartex" xmlns:cx7="http://schemas.microsoft.com/office/drawing/2016/5/13/chartex" xmlns:cx8="http://schemas.microsoft.com/office/drawing/2016/5/14/chartex" xmlns:mc="http://schemas.openxmlformats.org/markup-compatibility/2006" xmlns:aink="http://schemas.microsoft.com/office/drawing/2016/ink" xmlns:am3d="http://schemas.microsoft.com/office/drawing/2017/model3d" xmlns:o="urn:schemas-microsoft-com:office:office" xmlns:oel="http://schemas.microsoft.com/office/2019/extlst" xmlns:r="http://schemas.openxmlformats.org/officeDocument/2006/relationships" xmlns:m="http://schemas.openxmlformats.org/officeDocument/2006/math" xmlns:v="urn:schemas-microsoft-com:vml" xmlns:wp14="http://schemas.microsoft.com/office/word/2010/wordprocessingDrawing" xmlns:wp="http://schemas.openxmlformats.org/drawingml/2006/wordprocessingDrawing" xmlns:w10="urn:schemas-microsoft-com:office:word" xmlns:w="http://schemas.openxmlformats.org/wordprocessingml/2006/main" xmlns:w14="http://schemas.microsoft.com/office/word/2010/wordml" xmlns:w15="http://schemas.microsoft.com/office/word/2012/wordml" xmlns:w16cex="http://schemas.microsoft.com/office/word/2018/wordml/cex" xmlns:w16cid="http://schemas.microsoft.com/office/word/2016/wordml/cid" xmlns:w16="http://schemas.microsoft.com/office/word/2018/wordml" xmlns:w16sdtdh="http://schemas.microsoft.com/office/word/2020/wordml/sdtdatahash" xmlns:w16se="http://schemas.microsoft.com/office/word/2015/wordml/symex" xmlns:wpg="http://schemas.microsoft.com/office/word/2010/wordprocessingGroup" xmlns:wpi="http://schemas.microsoft.com/office/word/2010/wordprocessingInk" xmlns:wne="http://schemas.microsoft.com/office/word/2006/wordml" xmlns:wps="http://schemas.microsoft.com/office/word/2010/wordprocessingShape" mc:Ignorable="w14 w15 w16se w16cid w16 w16cex w16sdtdh wp14">
+  <w:endnote w:type="separator" w:id="-1">
+    <w:p>
+      <w:pPr>
+        <w:spacing w:after="0" w:line="240" w:lineRule="auto"/>
+      </w:pPr>
+      <w:r>
+        <w:separator/>
+      </w:r>
+    </w:p>
+  </w:endnote>
+  <w:endnote w:type="continuationSeparator" w:id="0">
+    <w:p>
+      <w:pPr>
+        <w:spacing w:after="0" w:line="240" w:lineRule="auto"/>
+      </w:pPr>
+      <w:r>
+        <w:continuationSeparator/>
+      </w:r>
+    </w:p>
+  </w:endnote>
+</w:endnotes>
+</file>
+
+<file path=word/footer1.xml><?xml version="1.0" encoding="utf-8"?>
+<w:ftr xmlns:wpc="http://schemas.microsoft.com/office/word/2010/wordprocessingCanvas" xmlns:cx="http://schemas.microsoft.com/office/drawing/2014/chartex" xmlns:cx1="http://schemas.microsoft.com/office/drawing/2015/9/8/chartex" xmlns:cx2="http://schemas.microsoft.com/office/drawing/2015/10/21/chartex" xmlns:cx3="http://schemas.microsoft.com/office/drawing/2016/5/9/chartex" xmlns:cx4="http://schemas.microsoft.com/office/drawing/2016/5/10/chartex" xmlns:cx5="http://schemas.microsoft.com/office/drawing/2016/5/11/chartex" xmlns:cx6="http://schemas.microsoft.com/office/drawing/2016/5/12/chartex" xmlns:cx7="http://schemas.microsoft.com/office/drawing/2016/5/13/chartex" xmlns:cx8="http://schemas.microsoft.com/office/drawing/2016/5/14/chartex" xmlns:mc="http://schemas.openxmlformats.org/markup-compatibility/2006" xmlns:aink="http://schemas.microsoft.com/office/drawing/2016/ink" xmlns:am3d="http://schemas.microsoft.com/office/drawing/2017/model3d" xmlns:o="urn:schemas-microsoft-com:office:office" xmlns:oel="http://schemas.microsoft.com/office/2019/extlst" xmlns:r="http://schemas.openxmlformats.org/officeDocument/2006/relationships" xmlns:m="http://schemas.openxmlformats.org/officeDocument/2006/math" xmlns:v="urn:schemas-microsoft-com:vml" xmlns:wp14="http://schemas.microsoft.com/office/word/2010/wordprocessingDrawing" xmlns:wp="http://schemas.openxmlformats.org/drawingml/2006/wordprocessingDrawing" xmlns:w10="urn:schemas-microsoft-com:office:word" xmlns:w="http://schemas.openxmlformats.org/wordprocessingml/2006/main" xmlns:w14="http://schemas.microsoft.com/office/word/2010/wordml" xmlns:w15="http://schemas.microsoft.com/office/word/2012/wordml" xmlns:w16cex="http://schemas.microsoft.com/office/word/2018/wordml/cex" xmlns:w16cid="http://schemas.microsoft.com/office/word/2016/wordml/cid" xmlns:w16="http://schemas.microsoft.com/office/word/2018/wordml" xmlns:w16sdtdh="http://schemas.microsoft.com/office/word/2020/wordml/sdtdatahash" xmlns:w16se="http://schemas.microsoft.com/office/word/2015/wordml/symex" xmlns:wpg="http://schemas.microsoft.com/office/word/2010/wordprocessingGroup" xmlns:wpi="http://schemas.microsoft.com/office/word/2010/wordprocessingInk" xmlns:wne="http://schemas.microsoft.com/office/word/2006/wordml" xmlns:wps="http://schemas.microsoft.com/office/word/2010/wordprocessingShape" mc:Ignorable="w14 w15 w16se w16cid w16 w16cex w16sdtdh wp14">
+  <w:sdt>
+    <w:sdtPr>
+      <w:rPr>
+        <w:rStyle w:val="PageNumber"/>
+      </w:rPr>
+      <w:id w:val="1797409222"/>
+      <w:docPartObj>
+        <w:docPartGallery w:val="Page Numbers (Bottom of Page)"/>
+        <w:docPartUnique/>
+      </w:docPartObj>
+    </w:sdtPr>
+    <w:sdtContent>
+      <w:p>
+        <w:pPr>
+          <w:pStyle w:val="Footer"/>
+          <w:framePr w:wrap="none" w:vAnchor="text" w:hAnchor="margin" w:xAlign="right" w:y="1"/>
+          <w:rPr>
+            <w:rStyle w:val="PageNumber"/>
+          </w:rPr>
+        </w:pPr>
+        <w:r>
+          <w:rPr>
+            <w:rStyle w:val="PageNumber"/>
+          </w:rPr>
+          <w:fldChar w:fldCharType="begin"/>
+        </w:r>
+        <w:r>
+          <w:rPr>
+            <w:rStyle w:val="PageNumber"/>
+          </w:rPr>
+          <w:instrText xml:space="preserve"> PAGE </w:instrText>
+        </w:r>
+        <w:r>
+          <w:rPr>
+            <w:rStyle w:val="PageNumber"/>
+          </w:rPr>
+          <w:fldChar w:fldCharType="end"/>
+        </w:r>
+      </w:p>
+    </w:sdtContent>
+  </w:sdt>
+  <w:p>
+    <w:pPr>
+      <w:pStyle w:val="Footer"/>
+      <w:ind w:right="360"/>
+    </w:pPr>
+  </w:p>
+</w:ftr>
+</file>
+
+<file path=word/footer2.xml><?xml version="1.0" encoding="utf-8"?>
+<w:ftr xmlns:wpc="http://schemas.microsoft.com/office/word/2010/wordprocessingCanvas" xmlns:cx="http://schemas.microsoft.com/office/drawing/2014/chartex" xmlns:cx1="http://schemas.microsoft.com/office/drawing/2015/9/8/chartex" xmlns:cx2="http://schemas.microsoft.com/office/drawing/2015/10/21/chartex" xmlns:cx3="http://schemas.microsoft.com/office/drawing/2016/5/9/chartex" xmlns:cx4="http://schemas.microsoft.com/office/drawing/2016/5/10/chartex" xmlns:cx5="http://schemas.microsoft.com/office/drawing/2016/5/11/chartex" xmlns:cx6="http://schemas.microsoft.com/office/drawing/2016/5/12/chartex" xmlns:cx7="http://schemas.microsoft.com/office/drawing/2016/5/13/chartex" xmlns:cx8="http://schemas.microsoft.com/office/drawing/2016/5/14/chartex" xmlns:mc="http://schemas.openxmlformats.org/markup-compatibility/2006" xmlns:aink="http://schemas.microsoft.com/office/drawing/2016/ink" xmlns:am3d="http://schemas.microsoft.com/office/drawing/2017/model3d" xmlns:o="urn:schemas-microsoft-com:office:office" xmlns:oel="http://schemas.microsoft.com/office/2019/extlst" xmlns:r="http://schemas.openxmlformats.org/officeDocument/2006/relationships" xmlns:m="http://schemas.openxmlformats.org/officeDocument/2006/math" xmlns:v="urn:schemas-microsoft-com:vml" xmlns:wp14="http://schemas.microsoft.com/office/word/2010/wordprocessingDrawing" xmlns:wp="http://schemas.openxmlformats.org/drawingml/2006/wordprocessingDrawing" xmlns:w10="urn:schemas-microsoft-com:office:word" xmlns:w="http://schemas.openxmlformats.org/wordprocessingml/2006/main" xmlns:w14="http://schemas.microsoft.com/office/word/2010/wordml" xmlns:w15="http://schemas.microsoft.com/office/word/2012/wordml" xmlns:w16cex="http://schemas.microsoft.com/office/word/2018/wordml/cex" xmlns:w16cid="http://schemas.microsoft.com/office/word/2016/wordml/cid" xmlns:w16="http://schemas.microsoft.com/office/word/2018/wordml" xmlns:w16sdtdh="http://schemas.microsoft.com/office/word/2020/wordml/sdtdatahash" xmlns:w16se="http://schemas.microsoft.com/office/word/2015/wordml/symex" xmlns:wpg="http://schemas.microsoft.com/office/word/2010/wordprocessingGroup" xmlns:wpi="http://schemas.microsoft.com/office/word/2010/wordprocessingInk" xmlns:wne="http://schemas.microsoft.com/office/word/2006/wordml" xmlns:wps="http://schemas.microsoft.com/office/word/2010/wordprocessingShape" mc:Ignorable="w14 w15 w16se w16cid w16 w16cex w16sdtdh wp14">
+  <w:p>
+    <w:pPr>
+      <w:pStyle w:val="Footer"/>
+      <w:ind w:right="360"/>
+    </w:pPr>
+    <w:r>
+      <w:t>v1.0</w:t>
+    </w:r>
+    <w:r>
+      <w:ptab w:relativeTo="margin" w:alignment="center" w:leader="none"/>
+    </w:r>
+    <w:r>
+      <w:t>CC-BY 4.0</w:t>
+    </w:r>
+    <w:r>
+      <w:ptab w:relativeTo="margin" w:alignment="right" w:leader="none"/>
+    </w:r>
+    <w:r>
+      <w:t xml:space="preserve">Page </w:t>
+    </w:r>
+    <w:r>
+      <w:fldChar w:fldCharType="begin"/>
+    </w:r>
+    <w:r>
+      <w:instrText xml:space="preserve"> PAGE  \* MERGEFORMAT </w:instrText>
+    </w:r>
+    <w:r>
+      <w:fldChar w:fldCharType="separate"/>
+    </w:r>
+    <w:r>
+      <w:rPr>
+        <w:noProof/>
+      </w:rPr>
+      <w:t>1</w:t>
+    </w:r>
+    <w:r>
+      <w:fldChar w:fldCharType="end"/>
+    </w:r>
+  </w:p>
+</w:ftr>
+</file>
+
+<file path=word/footnotes.xml><?xml version="1.0" encoding="utf-8"?>
+<w:footnotes xmlns:wpc="http://schemas.microsoft.com/office/word/2010/wordprocessingCanvas" xmlns:cx="http://schemas.microsoft.com/office/drawing/2014/chartex" xmlns:cx1="http://schemas.microsoft.com/office/drawing/2015/9/8/chartex" xmlns:cx2="http://schemas.microsoft.com/office/drawing/2015/10/21/chartex" xmlns:cx3="http://schemas.microsoft.com/office/drawing/2016/5/9/chartex" xmlns:cx4="http://schemas.microsoft.com/office/drawing/2016/5/10/chartex" xmlns:cx5="http://schemas.microsoft.com/office/drawing/2016/5/11/chartex" xmlns:cx6="http://schemas.microsoft.com/office/drawing/2016/5/12/chartex" xmlns:cx7="http://schemas.microsoft.com/office/drawing/2016/5/13/chartex" xmlns:cx8="http://schemas.microsoft.com/office/drawing/2016/5/14/chartex" xmlns:mc="http://schemas.openxmlformats.org/markup-compatibility/2006" xmlns:aink="http://schemas.microsoft.com/office/drawing/2016/ink" xmlns:am3d="http://schemas.microsoft.com/office/drawing/2017/model3d" xmlns:o="urn:schemas-microsoft-com:office:office" xmlns:oel="http://schemas.microsoft.com/office/2019/extlst" xmlns:r="http://schemas.openxmlformats.org/officeDocument/2006/relationships" xmlns:m="http://schemas.openxmlformats.org/officeDocument/2006/math" xmlns:v="urn:schemas-microsoft-com:vml" xmlns:wp14="http://schemas.microsoft.com/office/word/2010/wordprocessingDrawing" xmlns:wp="http://schemas.openxmlformats.org/drawingml/2006/wordprocessingDrawing" xmlns:w10="urn:schemas-microsoft-com:office:word" xmlns:w="http://schemas.openxmlformats.org/wordprocessingml/2006/main" xmlns:w14="http://schemas.microsoft.com/office/word/2010/wordml" xmlns:w15="http://schemas.microsoft.com/office/word/2012/wordml" xmlns:w16cex="http://schemas.microsoft.com/office/word/2018/wordml/cex" xmlns:w16cid="http://schemas.microsoft.com/office/word/2016/wordml/cid" xmlns:w16="http://schemas.microsoft.com/office/word/2018/wordml" xmlns:w16sdtdh="http://schemas.microsoft.com/office/word/2020/wordml/sdtdatahash" xmlns:w16se="http://schemas.microsoft.com/office/word/2015/wordml/symex" xmlns:wpg="http://schemas.microsoft.com/office/word/2010/wordprocessingGroup" xmlns:wpi="http://schemas.microsoft.com/office/word/2010/wordprocessingInk" xmlns:wne="http://schemas.microsoft.com/office/word/2006/wordml" xmlns:wps="http://schemas.microsoft.com/office/word/2010/wordprocessingShape" mc:Ignorable="w14 w15 w16se w16cid w16 w16cex w16sdtdh wp14">
+  <w:footnote w:type="separator" w:id="-1">
+    <w:p>
+      <w:pPr>
+        <w:spacing w:after="0" w:line="240" w:lineRule="auto"/>
+      </w:pPr>
+      <w:r>
+        <w:separator/>
+      </w:r>
+    </w:p>
+  </w:footnote>
+  <w:footnote w:type="continuationSeparator" w:id="0">
+    <w:p>
+      <w:pPr>
+        <w:spacing w:after="0" w:line="240" w:lineRule="auto"/>
+      </w:pPr>
+      <w:r>
+        <w:continuationSeparator/>
+      </w:r>
+    </w:p>
+  </w:footnote>
+</w:footnotes>
+</file>
+
+<file path=word/numbering.xml><?xml version="1.0" encoding="utf-8"?>
+<w:numbering xmlns:wpc="http://schemas.microsoft.com/office/word/2010/wordprocessingCanvas" xmlns:cx="http://schemas.microsoft.com/office/drawing/2014/chartex" xmlns:cx1="http://schemas.microsoft.com/office/drawing/2015/9/8/chartex" xmlns:cx2="http://schemas.microsoft.com/office/drawing/2015/10/21/chartex" xmlns:cx3="http://schemas.microsoft.com/office/drawing/2016/5/9/chartex" xmlns:cx4="http://schemas.microsoft.com/office/drawing/2016/5/10/chartex" xmlns:cx5="http://schemas.microsoft.com/office/drawing/2016/5/11/chartex" xmlns:cx6="http://schemas.microsoft.com/office/drawing/2016/5/12/chartex" xmlns:cx7="http://schemas.microsoft.com/office/drawing/2016/5/13/chartex" xmlns:cx8="http://schemas.microsoft.com/office/drawing/2016/5/14/chartex" xmlns:mc="http://schemas.openxmlformats.org/markup-compatibility/2006" xmlns:aink="http://schemas.microsoft.com/office/drawing/2016/ink" xmlns:am3d="http://schemas.microsoft.com/office/drawing/2017/model3d" xmlns:o="urn:schemas-microsoft-com:office:office" xmlns:oel="http://schemas.microsoft.com/office/2019/extlst" xmlns:r="http://schemas.openxmlformats.org/officeDocument/2006/relationships" xmlns:m="http://schemas.openxmlformats.org/officeDocument/2006/math" xmlns:v="urn:schemas-microsoft-com:vml" xmlns:wp14="http://schemas.microsoft.com/office/word/2010/wordprocessingDrawing" xmlns:wp="http://schemas.openxmlformats.org/drawingml/2006/wordprocessingDrawing" xmlns:w10="urn:schemas-microsoft-com:office:word" xmlns:w="http://schemas.openxmlformats.org/wordprocessingml/2006/main" xmlns:w14="http://schemas.microsoft.com/office/word/2010/wordml" xmlns:w15="http://schemas.microsoft.com/office/word/2012/wordml" xmlns:w16cex="http://schemas.microsoft.com/office/word/2018/wordml/cex" xmlns:w16cid="http://schemas.microsoft.com/office/word/2016/wordml/cid" xmlns:w16="http://schemas.microsoft.com/office/word/2018/wordml" xmlns:w16sdtdh="http://schemas.microsoft.com/office/word/2020/wordml/sdtdatahash" xmlns:w16se="http://schemas.microsoft.com/office/word/2015/wordml/symex" xmlns:wpg="http://schemas.microsoft.com/office/word/2010/wordprocessingGroup" xmlns:wpi="http://schemas.microsoft.com/office/word/2010/wordprocessingInk" xmlns:wne="http://schemas.microsoft.com/office/word/2006/wordml" xmlns:wps="http://schemas.microsoft.com/office/word/2010/wordprocessingShape" mc:Ignorable="w14 w15 w16se w16cid w16 w16cex w16sdtdh wp14">
+  <w:abstractNum w:abstractNumId="0" w15:restartNumberingAfterBreak="0">
+    <w:nsid w:val="2CFA3441"/>
+    <w:multiLevelType w:val="hybridMultilevel"/>
+    <w:tmpl w:val="AFC47994"/>
+    <w:lvl w:ilvl="0" w:tplc="004A6E1C">
+      <w:start w:val="1"/>
+      <w:numFmt w:val="decimal"/>
+      <w:lvlText w:val="%1."/>
+      <w:lvlJc w:val="left"/>
+      <w:pPr>
+        <w:ind w:left="356" w:hanging="360"/>
+      </w:pPr>
+      <w:rPr>
+        <w:rFonts w:hint="default"/>
+      </w:rPr>
+    </w:lvl>
+    <w:lvl w:ilvl="1" w:tplc="08090019" w:tentative="1">
+      <w:start w:val="1"/>
+      <w:numFmt w:val="lowerLetter"/>
+      <w:lvlText w:val="%2."/>
+      <w:lvlJc w:val="left"/>
+      <w:pPr>
+        <w:ind w:left="1076" w:hanging="360"/>
+      </w:pPr>
+    </w:lvl>
+    <w:lvl w:ilvl="2" w:tplc="0809001B" w:tentative="1">
+      <w:start w:val="1"/>
+      <w:numFmt w:val="lowerRoman"/>
+      <w:lvlText w:val="%3."/>
+      <w:lvlJc w:val="right"/>
+      <w:pPr>
+        <w:ind w:left="1796" w:hanging="180"/>
+      </w:pPr>
+    </w:lvl>
+    <w:lvl w:ilvl="3" w:tplc="0809000F" w:tentative="1">
+      <w:start w:val="1"/>
+      <w:numFmt w:val="decimal"/>
+      <w:lvlText w:val="%4."/>
+      <w:lvlJc w:val="left"/>
+      <w:pPr>
+        <w:ind w:left="2516" w:hanging="360"/>
+      </w:pPr>
+    </w:lvl>
+    <w:lvl w:ilvl="4" w:tplc="08090019" w:tentative="1">
+      <w:start w:val="1"/>
+      <w:numFmt w:val="lowerLetter"/>
+      <w:lvlText w:val="%5."/>
+      <w:lvlJc w:val="left"/>
+      <w:pPr>
+        <w:ind w:left="3236" w:hanging="360"/>
+      </w:pPr>
+    </w:lvl>
+    <w:lvl w:ilvl="5" w:tplc="0809001B" w:tentative="1">
+      <w:start w:val="1"/>
+      <w:numFmt w:val="lowerRoman"/>
+      <w:lvlText w:val="%6."/>
+      <w:lvlJc w:val="right"/>
+      <w:pPr>
+        <w:ind w:left="3956" w:hanging="180"/>
+      </w:pPr>
+    </w:lvl>
+    <w:lvl w:ilvl="6" w:tplc="0809000F" w:tentative="1">
+      <w:start w:val="1"/>
+      <w:numFmt w:val="decimal"/>
+      <w:lvlText w:val="%7."/>
+      <w:lvlJc w:val="left"/>
+      <w:pPr>
+        <w:ind w:left="4676" w:hanging="360"/>
+      </w:pPr>
+    </w:lvl>
+    <w:lvl w:ilvl="7" w:tplc="08090019" w:tentative="1">
+      <w:start w:val="1"/>
+      <w:numFmt w:val="lowerLetter"/>
+      <w:lvlText w:val="%8."/>
+      <w:lvlJc w:val="left"/>
+      <w:pPr>
+        <w:ind w:left="5396" w:hanging="360"/>
+      </w:pPr>
+    </w:lvl>
+    <w:lvl w:ilvl="8" w:tplc="0809001B" w:tentative="1">
+      <w:start w:val="1"/>
+      <w:numFmt w:val="lowerRoman"/>
+      <w:lvlText w:val="%9."/>
+      <w:lvlJc w:val="right"/>
+      <w:pPr>
+        <w:ind w:left="6116" w:hanging="180"/>
+      </w:pPr>
+    </w:lvl>
+  </w:abstractNum>
+  <w:num w:numId="1" w16cid:durableId="1250851043">
+    <w:abstractNumId w:val="0"/>
+  </w:num>
+</w:numbering>
 </file>
 
 <file path=word/styles.xml><?xml version="1.0" encoding="utf-8"?>
@@ -1927,6 +2133,79 @@
       <w:sz w:val="24"/>
     </w:rPr>
   </w:style>
+  <w:style w:type="paragraph" w:styleId="ListParagraph">
+    <w:name w:val="List Paragraph"/>
+    <w:basedOn w:val="Normal"/>
+    <w:uiPriority w:val="34"/>
+    <w:qFormat/>
+    <w:rsid w:val="00755B72"/>
+    <w:pPr>
+      <w:ind w:left="720"/>
+      <w:contextualSpacing/>
+    </w:pPr>
+  </w:style>
+  <w:style w:type="paragraph" w:styleId="Header">
+    <w:name w:val="header"/>
+    <w:basedOn w:val="Normal"/>
+    <w:link w:val="HeaderChar"/>
+    <w:uiPriority w:val="99"/>
+    <w:unhideWhenUsed/>
+    <w:rsid w:val="000D674A"/>
+    <w:pPr>
+      <w:tabs>
+        <w:tab w:val="center" w:pos="4513"/>
+        <w:tab w:val="right" w:pos="9026"/>
+      </w:tabs>
+      <w:spacing w:after="0" w:line="240" w:lineRule="auto"/>
+    </w:pPr>
+  </w:style>
+  <w:style w:type="character" w:customStyle="1" w:styleId="HeaderChar">
+    <w:name w:val="Header Char"/>
+    <w:basedOn w:val="DefaultParagraphFont"/>
+    <w:link w:val="Header"/>
+    <w:uiPriority w:val="99"/>
+    <w:rsid w:val="000D674A"/>
+    <w:rPr>
+      <w:rFonts w:ascii="Calibri" w:eastAsia="Calibri" w:hAnsi="Calibri" w:cs="Calibri"/>
+      <w:color w:val="000000"/>
+      <w:sz w:val="22"/>
+    </w:rPr>
+  </w:style>
+  <w:style w:type="paragraph" w:styleId="Footer">
+    <w:name w:val="footer"/>
+    <w:basedOn w:val="Normal"/>
+    <w:link w:val="FooterChar"/>
+    <w:uiPriority w:val="99"/>
+    <w:unhideWhenUsed/>
+    <w:rsid w:val="000D674A"/>
+    <w:pPr>
+      <w:tabs>
+        <w:tab w:val="center" w:pos="4513"/>
+        <w:tab w:val="right" w:pos="9026"/>
+      </w:tabs>
+      <w:spacing w:after="0" w:line="240" w:lineRule="auto"/>
+    </w:pPr>
+  </w:style>
+  <w:style w:type="character" w:customStyle="1" w:styleId="FooterChar">
+    <w:name w:val="Footer Char"/>
+    <w:basedOn w:val="DefaultParagraphFont"/>
+    <w:link w:val="Footer"/>
+    <w:uiPriority w:val="99"/>
+    <w:rsid w:val="000D674A"/>
+    <w:rPr>
+      <w:rFonts w:ascii="Calibri" w:eastAsia="Calibri" w:hAnsi="Calibri" w:cs="Calibri"/>
+      <w:color w:val="000000"/>
+      <w:sz w:val="22"/>
+    </w:rPr>
+  </w:style>
+  <w:style w:type="character" w:styleId="PageNumber">
+    <w:name w:val="page number"/>
+    <w:basedOn w:val="DefaultParagraphFont"/>
+    <w:uiPriority w:val="99"/>
+    <w:semiHidden/>
+    <w:unhideWhenUsed/>
+    <w:rsid w:val="000D674A"/>
+  </w:style>
 </w:styles>
 </file>
 
@@ -2223,4 +2502,16 @@
     </a:ext>
   </a:extLst>
 </a:theme>
+</file>
+
+<file path=customXml/item1.xml><?xml version="1.0" encoding="utf-8"?>
+<b:Sources xmlns:b="http://schemas.openxmlformats.org/officeDocument/2006/bibliography" xmlns="http://schemas.openxmlformats.org/officeDocument/2006/bibliography" SelectedStyle="/APASixthEditionOfficeOnline.xsl" StyleName="APA" Version="6"/>
+</file>
+
+<file path=customXml/itemProps1.xml><?xml version="1.0" encoding="utf-8"?>
+<ds:datastoreItem xmlns:ds="http://schemas.openxmlformats.org/officeDocument/2006/customXml" ds:itemID="{CA02E4C1-49B1-B648-A549-19B0C4458ABF}">
+  <ds:schemaRefs>
+    <ds:schemaRef ds:uri="http://schemas.openxmlformats.org/officeDocument/2006/bibliography"/>
+  </ds:schemaRefs>
+</ds:datastoreItem>
 </file>
</xml_diff>